<commit_message>
made it all black
</commit_message>
<xml_diff>
--- a/TermProjectForm.docx
+++ b/TermProjectForm.docx
@@ -923,7 +923,17 @@
           <w:sz w:val="20"/>
           <w:szCs w:val="20"/>
         </w:rPr>
-        <w:t xml:space="preserve"> * from flights where </w:t>
+        <w:t xml:space="preserve"> * </w:t>
+      </w:r>
+      <w:bookmarkStart w:id="0" w:name="_GoBack"/>
+      <w:r>
+        <w:rPr>
+          <w:rFonts w:ascii="Consolas" w:hAnsi="Consolas" w:cs="Consolas"/>
+          <w:color w:val="000000"/>
+          <w:sz w:val="20"/>
+          <w:szCs w:val="20"/>
+        </w:rPr>
+        <w:t xml:space="preserve">from flights where </w:t>
       </w:r>
       <w:proofErr w:type="spellStart"/>
       <w:r>
@@ -983,6 +993,7 @@
         </w:rPr>
       </w:pPr>
     </w:p>
+    <w:bookmarkEnd w:id="0"/>
     <w:p>
       <w:pPr>
         <w:spacing w:after="0" w:line="240" w:lineRule="auto"/>
@@ -1029,7 +1040,6 @@
       <w:r>
         <w:rPr>
           <w:rFonts w:ascii="Courier New" w:hAnsi="Courier New" w:cs="Courier New"/>
-          <w:color w:val="000000"/>
           <w:sz w:val="20"/>
           <w:szCs w:val="20"/>
         </w:rPr>
@@ -1039,7 +1049,6 @@
       <w:r>
         <w:rPr>
           <w:rFonts w:ascii="Courier New" w:hAnsi="Courier New" w:cs="Courier New"/>
-          <w:color w:val="000000"/>
           <w:sz w:val="20"/>
           <w:szCs w:val="20"/>
         </w:rPr>
@@ -1049,7 +1058,6 @@
       <w:r>
         <w:rPr>
           <w:rFonts w:ascii="Courier New" w:hAnsi="Courier New" w:cs="Courier New"/>
-          <w:color w:val="000000"/>
           <w:sz w:val="20"/>
           <w:szCs w:val="20"/>
         </w:rPr>
@@ -1059,7 +1067,6 @@
       <w:r>
         <w:rPr>
           <w:rFonts w:ascii="Courier New" w:hAnsi="Courier New" w:cs="Courier New"/>
-          <w:color w:val="000000"/>
           <w:sz w:val="20"/>
           <w:szCs w:val="20"/>
         </w:rPr>
@@ -1069,7 +1076,6 @@
       <w:r>
         <w:rPr>
           <w:rFonts w:ascii="Courier New" w:hAnsi="Courier New" w:cs="Courier New"/>
-          <w:color w:val="000000"/>
           <w:sz w:val="20"/>
           <w:szCs w:val="20"/>
         </w:rPr>
@@ -1079,36 +1085,24 @@
       <w:r>
         <w:rPr>
           <w:rFonts w:ascii="Courier New" w:hAnsi="Courier New" w:cs="Courier New"/>
-          <w:color w:val="000000"/>
-          <w:sz w:val="20"/>
-          <w:szCs w:val="20"/>
-        </w:rPr>
-        <w:t xml:space="preserve"> from cost</w:t>
-      </w:r>
+          <w:sz w:val="20"/>
+          <w:szCs w:val="20"/>
+        </w:rPr>
+        <w:t xml:space="preserve"> from cost where </w:t>
+      </w:r>
+      <w:proofErr w:type="spellStart"/>
       <w:r>
         <w:rPr>
           <w:rFonts w:ascii="Courier New" w:hAnsi="Courier New" w:cs="Courier New"/>
-          <w:color w:val="00C87D"/>
-          <w:sz w:val="20"/>
-          <w:szCs w:val="20"/>
-        </w:rPr>
-        <w:t xml:space="preserve"> where </w:t>
-      </w:r>
-      <w:proofErr w:type="spellStart"/>
+          <w:sz w:val="20"/>
+          <w:szCs w:val="20"/>
+        </w:rPr>
+        <w:t>C_type</w:t>
+      </w:r>
+      <w:proofErr w:type="spellEnd"/>
       <w:r>
         <w:rPr>
           <w:rFonts w:ascii="Courier New" w:hAnsi="Courier New" w:cs="Courier New"/>
-          <w:color w:val="00C87D"/>
-          <w:sz w:val="20"/>
-          <w:szCs w:val="20"/>
-        </w:rPr>
-        <w:t>C_type</w:t>
-      </w:r>
-      <w:proofErr w:type="spellEnd"/>
-      <w:r>
-        <w:rPr>
-          <w:rFonts w:ascii="Courier New" w:hAnsi="Courier New" w:cs="Courier New"/>
-          <w:color w:val="00C87D"/>
           <w:sz w:val="20"/>
           <w:szCs w:val="20"/>
         </w:rPr>
@@ -2000,8 +1994,6 @@
           <w:rFonts w:ascii="Arial" w:eastAsia="Times New Roman" w:hAnsi="Arial" w:cs="Arial"/>
         </w:rPr>
       </w:pPr>
-      <w:bookmarkStart w:id="0" w:name="_GoBack"/>
-      <w:bookmarkEnd w:id="0"/>
       <w:proofErr w:type="gramStart"/>
       <w:r>
         <w:rPr>

</xml_diff>